<commit_message>
fix : Manuel d'utilisation
</commit_message>
<xml_diff>
--- a/ManuelDUtilisation.docx
+++ b/ManuelDUtilisation.docx
@@ -49,6 +49,13 @@
     </w:p>
     <w:sdt>
       <w:sdtPr>
+        <w:rPr>
+          <w:rFonts w:asciiTheme="minorHAnsi" w:eastAsiaTheme="minorHAnsi" w:hAnsiTheme="minorHAnsi" w:cstheme="minorBidi"/>
+          <w:color w:val="auto"/>
+          <w:sz w:val="22"/>
+          <w:szCs w:val="22"/>
+          <w:lang w:eastAsia="en-US"/>
+        </w:rPr>
         <w:id w:val="1878668691"/>
         <w:docPartObj>
           <w:docPartGallery w:val="Table of Contents"/>
@@ -57,13 +64,8 @@
       </w:sdtPr>
       <w:sdtEndPr>
         <w:rPr>
-          <w:rFonts w:asciiTheme="minorHAnsi" w:eastAsiaTheme="minorHAnsi" w:hAnsiTheme="minorHAnsi" w:cstheme="minorBidi"/>
           <w:b/>
           <w:bCs/>
-          <w:color w:val="auto"/>
-          <w:sz w:val="22"/>
-          <w:szCs w:val="22"/>
-          <w:lang w:eastAsia="en-US"/>
         </w:rPr>
       </w:sdtEndPr>
       <w:sdtContent>
@@ -82,7 +84,9 @@
               <w:tab w:val="right" w:leader="dot" w:pos="9062"/>
             </w:tabs>
             <w:rPr>
+              <w:rFonts w:eastAsiaTheme="minorEastAsia"/>
               <w:noProof/>
+              <w:lang w:eastAsia="fr-FR"/>
             </w:rPr>
           </w:pPr>
           <w:r>
@@ -94,7 +98,7 @@
           <w:r>
             <w:fldChar w:fldCharType="separate"/>
           </w:r>
-          <w:hyperlink w:anchor="_Toc105534609" w:history="1">
+          <w:hyperlink w:anchor="_Toc106195886" w:history="1">
             <w:r>
               <w:rPr>
                 <w:rStyle w:val="Lienhypertexte"/>
@@ -121,7 +125,7 @@
                 <w:noProof/>
                 <w:webHidden/>
               </w:rPr>
-              <w:instrText xml:space="preserve"> PAGEREF _Toc105534609 \h </w:instrText>
+              <w:instrText xml:space="preserve"> PAGEREF _Toc106195886 \h </w:instrText>
             </w:r>
             <w:r>
               <w:rPr>
@@ -159,10 +163,12 @@
               <w:tab w:val="right" w:leader="dot" w:pos="9062"/>
             </w:tabs>
             <w:rPr>
+              <w:rFonts w:eastAsiaTheme="minorEastAsia"/>
               <w:noProof/>
+              <w:lang w:eastAsia="fr-FR"/>
             </w:rPr>
           </w:pPr>
-          <w:hyperlink w:anchor="_Toc105534610" w:history="1">
+          <w:hyperlink w:anchor="_Toc106195887" w:history="1">
             <w:r>
               <w:rPr>
                 <w:rStyle w:val="Lienhypertexte"/>
@@ -189,7 +195,7 @@
                 <w:noProof/>
                 <w:webHidden/>
               </w:rPr>
-              <w:instrText xml:space="preserve"> PAGEREF _Toc105534610 \h </w:instrText>
+              <w:instrText xml:space="preserve"> PAGEREF _Toc106195887 \h </w:instrText>
             </w:r>
             <w:r>
               <w:rPr>
@@ -209,7 +215,7 @@
                 <w:noProof/>
                 <w:webHidden/>
               </w:rPr>
-              <w:t>3</w:t>
+              <w:t>4</w:t>
             </w:r>
             <w:r>
               <w:rPr>
@@ -227,10 +233,12 @@
               <w:tab w:val="right" w:leader="dot" w:pos="9062"/>
             </w:tabs>
             <w:rPr>
+              <w:rFonts w:eastAsiaTheme="minorEastAsia"/>
               <w:noProof/>
+              <w:lang w:eastAsia="fr-FR"/>
             </w:rPr>
           </w:pPr>
-          <w:hyperlink w:anchor="_Toc105534611" w:history="1">
+          <w:hyperlink w:anchor="_Toc106195888" w:history="1">
             <w:r>
               <w:rPr>
                 <w:rStyle w:val="Lienhypertexte"/>
@@ -257,7 +265,7 @@
                 <w:noProof/>
                 <w:webHidden/>
               </w:rPr>
-              <w:instrText xml:space="preserve"> PAGEREF _Toc105534611 \h </w:instrText>
+              <w:instrText xml:space="preserve"> PAGEREF _Toc106195888 \h </w:instrText>
             </w:r>
             <w:r>
               <w:rPr>
@@ -295,10 +303,12 @@
               <w:tab w:val="right" w:leader="dot" w:pos="9062"/>
             </w:tabs>
             <w:rPr>
+              <w:rFonts w:eastAsiaTheme="minorEastAsia"/>
               <w:noProof/>
+              <w:lang w:eastAsia="fr-FR"/>
             </w:rPr>
           </w:pPr>
-          <w:hyperlink w:anchor="_Toc105534612" w:history="1">
+          <w:hyperlink w:anchor="_Toc106195889" w:history="1">
             <w:r>
               <w:rPr>
                 <w:rStyle w:val="Lienhypertexte"/>
@@ -325,7 +335,7 @@
                 <w:noProof/>
                 <w:webHidden/>
               </w:rPr>
-              <w:instrText xml:space="preserve"> PAGEREF _Toc105534612 \h </w:instrText>
+              <w:instrText xml:space="preserve"> PAGEREF _Toc106195889 \h </w:instrText>
             </w:r>
             <w:r>
               <w:rPr>
@@ -363,10 +373,12 @@
               <w:tab w:val="right" w:leader="dot" w:pos="9062"/>
             </w:tabs>
             <w:rPr>
+              <w:rFonts w:eastAsiaTheme="minorEastAsia"/>
               <w:noProof/>
+              <w:lang w:eastAsia="fr-FR"/>
             </w:rPr>
           </w:pPr>
-          <w:hyperlink w:anchor="_Toc105534613" w:history="1">
+          <w:hyperlink w:anchor="_Toc106195890" w:history="1">
             <w:r>
               <w:rPr>
                 <w:rStyle w:val="Lienhypertexte"/>
@@ -393,7 +405,7 @@
                 <w:noProof/>
                 <w:webHidden/>
               </w:rPr>
-              <w:instrText xml:space="preserve"> PAGEREF _Toc105534613 \h </w:instrText>
+              <w:instrText xml:space="preserve"> PAGEREF _Toc106195890 \h </w:instrText>
             </w:r>
             <w:r>
               <w:rPr>
@@ -431,16 +443,18 @@
               <w:tab w:val="right" w:leader="dot" w:pos="9062"/>
             </w:tabs>
             <w:rPr>
+              <w:rFonts w:eastAsiaTheme="minorEastAsia"/>
               <w:noProof/>
+              <w:lang w:eastAsia="fr-FR"/>
             </w:rPr>
           </w:pPr>
-          <w:hyperlink w:anchor="_Toc105534614" w:history="1">
+          <w:hyperlink w:anchor="_Toc106195891" w:history="1">
             <w:r>
               <w:rPr>
                 <w:rStyle w:val="Lienhypertexte"/>
                 <w:noProof/>
               </w:rPr>
-              <w:t>VI/Aide</w:t>
+              <w:t>VI/ Est-ce que 2 nœuds sont à 2 distances ?</w:t>
             </w:r>
             <w:r>
               <w:rPr>
@@ -461,7 +475,7 @@
                 <w:noProof/>
                 <w:webHidden/>
               </w:rPr>
-              <w:instrText xml:space="preserve"> PAGEREF _Toc105534614 \h </w:instrText>
+              <w:instrText xml:space="preserve"> PAGEREF _Toc106195891 \h </w:instrText>
             </w:r>
             <w:r>
               <w:rPr>
@@ -481,7 +495,7 @@
                 <w:noProof/>
                 <w:webHidden/>
               </w:rPr>
-              <w:t>6</w:t>
+              <w:t>7</w:t>
             </w:r>
             <w:r>
               <w:rPr>
@@ -499,16 +513,18 @@
               <w:tab w:val="right" w:leader="dot" w:pos="9062"/>
             </w:tabs>
             <w:rPr>
+              <w:rFonts w:eastAsiaTheme="minorEastAsia"/>
               <w:noProof/>
+              <w:lang w:eastAsia="fr-FR"/>
             </w:rPr>
           </w:pPr>
-          <w:hyperlink w:anchor="_Toc105534615" w:history="1">
+          <w:hyperlink w:anchor="_Toc106195892" w:history="1">
             <w:r>
               <w:rPr>
                 <w:rStyle w:val="Lienhypertexte"/>
                 <w:noProof/>
               </w:rPr>
-              <w:t>VII/A propos</w:t>
+              <w:t>VII/ Info</w:t>
             </w:r>
             <w:r>
               <w:rPr>
@@ -529,7 +545,147 @@
                 <w:noProof/>
                 <w:webHidden/>
               </w:rPr>
-              <w:instrText xml:space="preserve"> PAGEREF _Toc105534615 \h </w:instrText>
+              <w:instrText xml:space="preserve"> PAGEREF _Toc106195892 \h </w:instrText>
+            </w:r>
+            <w:r>
+              <w:rPr>
+                <w:noProof/>
+                <w:webHidden/>
+              </w:rPr>
+            </w:r>
+            <w:r>
+              <w:rPr>
+                <w:noProof/>
+                <w:webHidden/>
+              </w:rPr>
+              <w:fldChar w:fldCharType="separate"/>
+            </w:r>
+            <w:r>
+              <w:rPr>
+                <w:noProof/>
+                <w:webHidden/>
+              </w:rPr>
+              <w:t>7</w:t>
+            </w:r>
+            <w:r>
+              <w:rPr>
+                <w:noProof/>
+                <w:webHidden/>
+              </w:rPr>
+              <w:fldChar w:fldCharType="end"/>
+            </w:r>
+          </w:hyperlink>
+        </w:p>
+        <w:p>
+          <w:pPr>
+            <w:pStyle w:val="TM1"/>
+            <w:tabs>
+              <w:tab w:val="right" w:leader="dot" w:pos="9062"/>
+            </w:tabs>
+            <w:rPr>
+              <w:rFonts w:eastAsiaTheme="minorEastAsia"/>
+              <w:noProof/>
+              <w:lang w:eastAsia="fr-FR"/>
+            </w:rPr>
+          </w:pPr>
+          <w:hyperlink w:anchor="_Toc106195893" w:history="1">
+            <w:r>
+              <w:rPr>
+                <w:rStyle w:val="Lienhypertexte"/>
+                <w:noProof/>
+              </w:rPr>
+              <w:t>VIII/ Aide</w:t>
+            </w:r>
+            <w:r>
+              <w:rPr>
+                <w:noProof/>
+                <w:webHidden/>
+              </w:rPr>
+              <w:tab/>
+            </w:r>
+            <w:r>
+              <w:rPr>
+                <w:noProof/>
+                <w:webHidden/>
+              </w:rPr>
+              <w:fldChar w:fldCharType="begin"/>
+            </w:r>
+            <w:r>
+              <w:rPr>
+                <w:noProof/>
+                <w:webHidden/>
+              </w:rPr>
+              <w:instrText xml:space="preserve"> PAGEREF _Toc106195893 \h </w:instrText>
+            </w:r>
+            <w:r>
+              <w:rPr>
+                <w:noProof/>
+                <w:webHidden/>
+              </w:rPr>
+            </w:r>
+            <w:r>
+              <w:rPr>
+                <w:noProof/>
+                <w:webHidden/>
+              </w:rPr>
+              <w:fldChar w:fldCharType="separate"/>
+            </w:r>
+            <w:r>
+              <w:rPr>
+                <w:noProof/>
+                <w:webHidden/>
+              </w:rPr>
+              <w:t>7</w:t>
+            </w:r>
+            <w:r>
+              <w:rPr>
+                <w:noProof/>
+                <w:webHidden/>
+              </w:rPr>
+              <w:fldChar w:fldCharType="end"/>
+            </w:r>
+          </w:hyperlink>
+        </w:p>
+        <w:p>
+          <w:pPr>
+            <w:pStyle w:val="TM1"/>
+            <w:tabs>
+              <w:tab w:val="right" w:leader="dot" w:pos="9062"/>
+            </w:tabs>
+            <w:rPr>
+              <w:rFonts w:eastAsiaTheme="minorEastAsia"/>
+              <w:noProof/>
+              <w:lang w:eastAsia="fr-FR"/>
+            </w:rPr>
+          </w:pPr>
+          <w:hyperlink w:anchor="_Toc106195894" w:history="1">
+            <w:r>
+              <w:rPr>
+                <w:rStyle w:val="Lienhypertexte"/>
+                <w:noProof/>
+              </w:rPr>
+              <w:t>IX/A propos</w:t>
+            </w:r>
+            <w:r>
+              <w:rPr>
+                <w:noProof/>
+                <w:webHidden/>
+              </w:rPr>
+              <w:tab/>
+            </w:r>
+            <w:r>
+              <w:rPr>
+                <w:noProof/>
+                <w:webHidden/>
+              </w:rPr>
+              <w:fldChar w:fldCharType="begin"/>
+            </w:r>
+            <w:r>
+              <w:rPr>
+                <w:noProof/>
+                <w:webHidden/>
+              </w:rPr>
+              <w:instrText xml:space="preserve"> PAGEREF _Toc106195894 \h </w:instrText>
             </w:r>
             <w:r>
               <w:rPr>
@@ -586,14 +742,13 @@
     <w:p/>
     <w:p/>
     <w:p/>
-    <w:p/>
-    <w:p/>
     <w:p>
       <w:pPr>
         <w:pStyle w:val="Titre1"/>
       </w:pPr>
-      <w:bookmarkStart w:id="0" w:name="_Toc105534609"/>
-      <w:r>
+      <w:bookmarkStart w:id="0" w:name="_Toc106195886"/>
+      <w:r>
+        <w:lastRenderedPageBreak/>
         <w:t>I/ Début</w:t>
       </w:r>
       <w:bookmarkEnd w:id="0"/>
@@ -609,9 +764,9 @@
     <w:p>
       <w:r>
         <w:drawing>
-          <wp:inline distT="0" distB="0" distL="0" distR="0" wp14:anchorId="001BD4D0" wp14:editId="1C14508D">
-            <wp:extent cx="4593060" cy="2443480"/>
-            <wp:effectExtent l="0" t="0" r="0" b="0"/>
+          <wp:inline distT="0" distB="0" distL="0" distR="0" wp14:anchorId="57F3055F" wp14:editId="7D7BDDA1">
+            <wp:extent cx="4452257" cy="2402316"/>
+            <wp:effectExtent l="0" t="0" r="5715" b="0"/>
             <wp:docPr id="1" name="Image 1"/>
             <wp:cNvGraphicFramePr>
               <a:graphicFrameLocks xmlns:a="http://schemas.openxmlformats.org/drawingml/2006/main" noChangeAspect="1"/>
@@ -623,27 +778,20 @@
                     <pic:cNvPr id="1" name=""/>
                     <pic:cNvPicPr/>
                   </pic:nvPicPr>
-                  <pic:blipFill rotWithShape="1">
+                  <pic:blipFill>
                     <a:blip r:embed="rId7"/>
-                    <a:srcRect b="1786"/>
-                    <a:stretch/>
+                    <a:stretch>
+                      <a:fillRect/>
+                    </a:stretch>
                   </pic:blipFill>
-                  <pic:spPr bwMode="auto">
+                  <pic:spPr>
                     <a:xfrm>
                       <a:off x="0" y="0"/>
-                      <a:ext cx="4637002" cy="2466857"/>
+                      <a:ext cx="4519108" cy="2438387"/>
                     </a:xfrm>
                     <a:prstGeom prst="rect">
                       <a:avLst/>
                     </a:prstGeom>
-                    <a:ln>
-                      <a:noFill/>
-                    </a:ln>
-                    <a:extLst>
-                      <a:ext uri="{53640926-AAD7-44D8-BBD7-CCE9431645EC}">
-                        <a14:shadowObscured xmlns:a14="http://schemas.microsoft.com/office/drawing/2010/main"/>
-                      </a:ext>
-                    </a:extLst>
                   </pic:spPr>
                 </pic:pic>
               </a:graphicData>
@@ -654,6 +802,9 @@
     </w:p>
     <w:p>
       <w:r>
+        <w:rPr>
+          <w:noProof/>
+        </w:rPr>
         <w:drawing>
           <wp:anchor distT="0" distB="0" distL="114300" distR="114300" simplePos="0" relativeHeight="251663360" behindDoc="1" locked="0" layoutInCell="1" allowOverlap="1" wp14:anchorId="08361272" wp14:editId="2511BF9C">
             <wp:simplePos x="0" y="0"/>
@@ -759,16 +910,16 @@
           <w:noProof/>
         </w:rPr>
         <w:drawing>
-          <wp:anchor distT="0" distB="0" distL="114300" distR="114300" simplePos="0" relativeHeight="251664384" behindDoc="1" locked="0" layoutInCell="1" allowOverlap="1" wp14:anchorId="30691F4D" wp14:editId="769F7678">
+          <wp:anchor distT="0" distB="0" distL="114300" distR="114300" simplePos="0" relativeHeight="251664384" behindDoc="1" locked="0" layoutInCell="1" allowOverlap="1" wp14:anchorId="30691F4D" wp14:editId="2D4E9354">
             <wp:simplePos x="0" y="0"/>
             <wp:positionH relativeFrom="column">
-              <wp:posOffset>318</wp:posOffset>
+              <wp:posOffset>3175</wp:posOffset>
             </wp:positionH>
             <wp:positionV relativeFrom="paragraph">
-              <wp:posOffset>166052</wp:posOffset>
+              <wp:posOffset>170194</wp:posOffset>
             </wp:positionV>
-            <wp:extent cx="5357495" cy="2875280"/>
-            <wp:effectExtent l="0" t="0" r="0" b="1270"/>
+            <wp:extent cx="4898572" cy="2628983"/>
+            <wp:effectExtent l="0" t="0" r="0" b="0"/>
             <wp:wrapNone/>
             <wp:docPr id="3" name="Image 3"/>
             <wp:cNvGraphicFramePr>
@@ -799,7 +950,7 @@
                   <pic:spPr bwMode="auto">
                     <a:xfrm>
                       <a:off x="0" y="0"/>
-                      <a:ext cx="5357495" cy="2875280"/>
+                      <a:ext cx="4898572" cy="2628983"/>
                     </a:xfrm>
                     <a:prstGeom prst="rect">
                       <a:avLst/>
@@ -945,7 +1096,6 @@
     <w:p/>
     <w:p/>
     <w:p>
-      <w:bookmarkStart w:id="1" w:name="_Toc105534610"/>
       <w:r>
         <w:t>Sur le graphique, les points rouges représentent les villes, les bleu les restaurants et les verts les centres de loisirs.</w:t>
       </w:r>
@@ -970,7 +1120,9 @@
       <w:pPr>
         <w:pStyle w:val="Titre1"/>
       </w:pPr>
-      <w:r>
+      <w:bookmarkStart w:id="1" w:name="_Toc106195887"/>
+      <w:r>
+        <w:lastRenderedPageBreak/>
         <w:t>II/ Voisins d’un nœud</w:t>
       </w:r>
       <w:bookmarkEnd w:id="1"/>
@@ -1047,6 +1199,9 @@
     </w:p>
     <w:p>
       <w:r>
+        <w:rPr>
+          <w:noProof/>
+        </w:rPr>
         <w:drawing>
           <wp:inline distT="0" distB="0" distL="0" distR="0" wp14:anchorId="39611C8E" wp14:editId="5D9145C8">
             <wp:extent cx="2724530" cy="1038370"/>
@@ -1124,6 +1279,9 @@
         <w:ind w:right="-142"/>
       </w:pPr>
       <w:r>
+        <w:rPr>
+          <w:noProof/>
+        </w:rPr>
         <w:drawing>
           <wp:inline distT="0" distB="0" distL="0" distR="0" wp14:anchorId="5DC8478B" wp14:editId="676D9368">
             <wp:extent cx="2876951" cy="1333686"/>
@@ -1163,19 +1321,7 @@
     </w:p>
     <w:p>
       <w:r>
-        <w:t xml:space="preserve">En cliquant sur </w:t>
-      </w:r>
-      <w:r>
-        <w:t xml:space="preserve">« Voir les voisins pour une distance de </w:t>
-      </w:r>
-      <w:r>
-        <w:t>N</w:t>
-      </w:r>
-      <w:r>
-        <w:t xml:space="preserve"> »</w:t>
-      </w:r>
-      <w:r>
-        <w:t xml:space="preserve">, il y aura aussi une </w:t>
+        <w:t xml:space="preserve">En cliquant sur « Voir les voisins pour une distance de N », il y aura aussi une </w:t>
       </w:r>
       <w:r>
         <w:t xml:space="preserve">autre </w:t>
@@ -1195,6 +1341,9 @@
     </w:p>
     <w:p>
       <w:r>
+        <w:rPr>
+          <w:noProof/>
+        </w:rPr>
         <w:drawing>
           <wp:inline distT="0" distB="0" distL="0" distR="0" wp14:anchorId="28F69974" wp14:editId="1769B51C">
             <wp:extent cx="2800741" cy="1295581"/>
@@ -1242,8 +1391,9 @@
       <w:pPr>
         <w:pStyle w:val="Titre1"/>
       </w:pPr>
-      <w:bookmarkStart w:id="2" w:name="_Toc105534611"/>
-      <w:r>
+      <w:bookmarkStart w:id="2" w:name="_Toc106195888"/>
+      <w:r>
+        <w:lastRenderedPageBreak/>
         <w:t xml:space="preserve">III/ </w:t>
       </w:r>
       <w:r>
@@ -1259,6 +1409,9 @@
     </w:p>
     <w:p>
       <w:r>
+        <w:rPr>
+          <w:noProof/>
+        </w:rPr>
         <w:drawing>
           <wp:inline distT="0" distB="0" distL="0" distR="0" wp14:anchorId="783767A3" wp14:editId="74A2C88F">
             <wp:extent cx="2874614" cy="542449"/>
@@ -1319,20 +1472,14 @@
         <w:t xml:space="preserve"> </w:t>
       </w:r>
       <w:r>
-        <w:t xml:space="preserve">résultat final </w:t>
-      </w:r>
-      <w:r>
-        <w:t>devra être</w:t>
-      </w:r>
-      <w:r>
-        <w:t xml:space="preserve"> retourné dans la zone d’affichage de résultat (cf. capture 2 (3)).</w:t>
+        <w:t>résultat final devra être retourné dans la zone d’affichage de résultat (cf. capture 2 (3)).</w:t>
       </w:r>
     </w:p>
     <w:p>
       <w:pPr>
         <w:pStyle w:val="Titre1"/>
       </w:pPr>
-      <w:bookmarkStart w:id="3" w:name="_Toc105534612"/>
+      <w:bookmarkStart w:id="3" w:name="_Toc106195889"/>
       <w:r>
         <w:t xml:space="preserve">IV/ </w:t>
       </w:r>
@@ -1358,6 +1505,9 @@
     </w:p>
     <w:p>
       <w:r>
+        <w:rPr>
+          <w:noProof/>
+        </w:rPr>
         <w:drawing>
           <wp:inline distT="0" distB="0" distL="0" distR="0" wp14:anchorId="4CB5A05A" wp14:editId="70C3E573">
             <wp:extent cx="1378743" cy="821049"/>
@@ -1405,6 +1555,9 @@
     </w:p>
     <w:p>
       <w:r>
+        <w:rPr>
+          <w:noProof/>
+        </w:rPr>
         <w:drawing>
           <wp:inline distT="0" distB="0" distL="0" distR="0" wp14:anchorId="28DC2668" wp14:editId="3BF26E23">
             <wp:extent cx="1678781" cy="756311"/>
@@ -1466,6 +1619,9 @@
         <w:t xml:space="preserve">    </w:t>
       </w:r>
       <w:r>
+        <w:rPr>
+          <w:noProof/>
+        </w:rPr>
         <w:drawing>
           <wp:inline distT="0" distB="0" distL="0" distR="0" wp14:anchorId="187385C0" wp14:editId="30497208">
             <wp:extent cx="1671637" cy="728943"/>
@@ -1512,17 +1668,14 @@
     </w:p>
     <w:p>
       <w:r>
-        <w:t xml:space="preserve">Ensuite nous devront rentrer la distance de voisins souhaité </w:t>
-      </w:r>
-      <w:r>
-        <w:t xml:space="preserve">(cf. II/ Voisins d’un </w:t>
-      </w:r>
-      <w:r>
-        <w:t>nœud).</w:t>
-      </w:r>
-    </w:p>
-    <w:p>
-      <w:r>
+        <w:t>Ensuite nous devront rentrer la distance de voisins souhaité (cf. II/ Voisins d’un nœud).</w:t>
+      </w:r>
+    </w:p>
+    <w:p>
+      <w:r>
+        <w:rPr>
+          <w:noProof/>
+        </w:rPr>
         <w:drawing>
           <wp:inline distT="0" distB="0" distL="0" distR="0" wp14:anchorId="406CD836" wp14:editId="2A92648B">
             <wp:extent cx="1678305" cy="744640"/>
@@ -1583,6 +1736,9 @@
         </w:rPr>
       </w:pPr>
       <w:r>
+        <w:rPr>
+          <w:noProof/>
+        </w:rPr>
         <w:drawing>
           <wp:inline distT="0" distB="0" distL="0" distR="0" wp14:anchorId="1255034D" wp14:editId="75E0F1D3">
             <wp:extent cx="5760720" cy="227965"/>
@@ -1619,7 +1775,6 @@
           </wp:inline>
         </w:drawing>
       </w:r>
-      <w:bookmarkStart w:id="4" w:name="_Toc105534613"/>
       <w:r>
         <w:br w:type="page"/>
       </w:r>
@@ -1628,7 +1783,9 @@
       <w:pPr>
         <w:pStyle w:val="Titre1"/>
       </w:pPr>
-      <w:r>
+      <w:bookmarkStart w:id="4" w:name="_Toc106195890"/>
+      <w:r>
+        <w:lastRenderedPageBreak/>
         <w:t>V/ Cacher/afficher des chemins</w:t>
       </w:r>
       <w:bookmarkEnd w:id="4"/>
@@ -1653,6 +1810,9 @@
     </w:p>
     <w:p>
       <w:r>
+        <w:rPr>
+          <w:noProof/>
+        </w:rPr>
         <w:drawing>
           <wp:inline distT="0" distB="0" distL="0" distR="0" wp14:anchorId="6B1E7764" wp14:editId="2435CA27">
             <wp:extent cx="5760720" cy="2169795"/>
@@ -1692,6 +1852,9 @@
     </w:p>
     <w:p>
       <w:r>
+        <w:rPr>
+          <w:noProof/>
+        </w:rPr>
         <w:drawing>
           <wp:inline distT="0" distB="0" distL="0" distR="0" wp14:anchorId="7BFF278D" wp14:editId="069D57BE">
             <wp:extent cx="2600688" cy="1095528"/>
@@ -1731,6 +1894,9 @@
     </w:p>
     <w:p>
       <w:r>
+        <w:rPr>
+          <w:noProof/>
+        </w:rPr>
         <w:drawing>
           <wp:inline distT="0" distB="0" distL="0" distR="0" wp14:anchorId="0464BC64" wp14:editId="523AA1E7">
             <wp:extent cx="5760720" cy="2223770"/>
@@ -1773,30 +1939,234 @@
       <w:pPr>
         <w:pStyle w:val="Titre1"/>
       </w:pPr>
-      <w:bookmarkStart w:id="5" w:name="_Toc105534614"/>
-      <w:r>
-        <w:t>VI/Aide</w:t>
+      <w:bookmarkStart w:id="5" w:name="_Toc106195891"/>
+      <w:r>
+        <w:lastRenderedPageBreak/>
+        <w:t xml:space="preserve">VI/ Est-ce que </w:t>
+      </w:r>
+      <w:r>
+        <w:t xml:space="preserve">2 nœuds sont à 2 </w:t>
+      </w:r>
+      <w:r>
+        <w:t>distances</w:t>
+      </w:r>
+      <w:r>
+        <w:t> ?</w:t>
       </w:r>
       <w:bookmarkEnd w:id="5"/>
     </w:p>
     <w:p/>
     <w:p>
       <w:r>
-        <w:t>Cliquer sur aide permet d’ouvrir ce fichier</w:t>
-      </w:r>
-    </w:p>
+        <w:t>Bouton qui nous</w:t>
+      </w:r>
+      <w:r>
+        <w:t xml:space="preserve"> demande de lui </w:t>
+      </w:r>
+      <w:r>
+        <w:t xml:space="preserve">donner le nom de deux </w:t>
+      </w:r>
+      <w:r>
+        <w:t xml:space="preserve">2 différents et nous indique dans la zone de résultat si </w:t>
+      </w:r>
+      <w:r>
+        <w:t xml:space="preserve">les deux nœuds sont a plus de 2 </w:t>
+      </w:r>
+      <w:r>
+        <w:t>distances</w:t>
+      </w:r>
+      <w:r>
+        <w:t xml:space="preserve"> ou non.</w:t>
+      </w:r>
+    </w:p>
+    <w:p>
+      <w:r>
+        <w:drawing>
+          <wp:inline distT="0" distB="0" distL="0" distR="0" wp14:anchorId="410653A7" wp14:editId="2AC3FB4C">
+            <wp:extent cx="2819794" cy="562053"/>
+            <wp:effectExtent l="0" t="0" r="0" b="0"/>
+            <wp:docPr id="6" name="Image 6"/>
+            <wp:cNvGraphicFramePr>
+              <a:graphicFrameLocks xmlns:a="http://schemas.openxmlformats.org/drawingml/2006/main" noChangeAspect="1"/>
+            </wp:cNvGraphicFramePr>
+            <a:graphic xmlns:a="http://schemas.openxmlformats.org/drawingml/2006/main">
+              <a:graphicData uri="http://schemas.openxmlformats.org/drawingml/2006/picture">
+                <pic:pic xmlns:pic="http://schemas.openxmlformats.org/drawingml/2006/picture">
+                  <pic:nvPicPr>
+                    <pic:cNvPr id="1" name=""/>
+                    <pic:cNvPicPr/>
+                  </pic:nvPicPr>
+                  <pic:blipFill>
+                    <a:blip r:embed="rId26"/>
+                    <a:stretch>
+                      <a:fillRect/>
+                    </a:stretch>
+                  </pic:blipFill>
+                  <pic:spPr>
+                    <a:xfrm>
+                      <a:off x="0" y="0"/>
+                      <a:ext cx="2819794" cy="562053"/>
+                    </a:xfrm>
+                    <a:prstGeom prst="rect">
+                      <a:avLst/>
+                    </a:prstGeom>
+                  </pic:spPr>
+                </pic:pic>
+              </a:graphicData>
+            </a:graphic>
+          </wp:inline>
+        </w:drawing>
+      </w:r>
+      <w:r>
+        <w:t xml:space="preserve"> </w:t>
+      </w:r>
+    </w:p>
+    <w:p/>
     <w:p>
       <w:pPr>
         <w:pStyle w:val="Titre1"/>
       </w:pPr>
-      <w:bookmarkStart w:id="6" w:name="_Toc105534615"/>
-      <w:r>
-        <w:t>VII/</w:t>
+      <w:bookmarkStart w:id="6" w:name="_Toc106195892"/>
+      <w:r>
+        <w:t>VI</w:t>
+      </w:r>
+      <w:r>
+        <w:t>I</w:t>
+      </w:r>
+      <w:r>
+        <w:t>/</w:t>
+      </w:r>
+      <w:r>
+        <w:t xml:space="preserve"> Info</w:t>
+      </w:r>
+      <w:bookmarkEnd w:id="6"/>
+    </w:p>
+    <w:p/>
+    <w:p>
+      <w:r>
+        <w:t>Bouton qui n</w:t>
+      </w:r>
+      <w:r>
+        <w:t xml:space="preserve">ous informe sur le nombre </w:t>
+      </w:r>
+      <w:r>
+        <w:t>de chaque type de nœuds et du nombre de chaque type de liens.</w:t>
+      </w:r>
+    </w:p>
+    <w:p>
+      <w:r>
+        <w:drawing>
+          <wp:inline distT="0" distB="0" distL="0" distR="0" wp14:anchorId="1A59C611" wp14:editId="01102770">
+            <wp:extent cx="447737" cy="304843"/>
+            <wp:effectExtent l="0" t="0" r="0" b="0"/>
+            <wp:docPr id="7" name="Image 7"/>
+            <wp:cNvGraphicFramePr>
+              <a:graphicFrameLocks xmlns:a="http://schemas.openxmlformats.org/drawingml/2006/main" noChangeAspect="1"/>
+            </wp:cNvGraphicFramePr>
+            <a:graphic xmlns:a="http://schemas.openxmlformats.org/drawingml/2006/main">
+              <a:graphicData uri="http://schemas.openxmlformats.org/drawingml/2006/picture">
+                <pic:pic xmlns:pic="http://schemas.openxmlformats.org/drawingml/2006/picture">
+                  <pic:nvPicPr>
+                    <pic:cNvPr id="1" name=""/>
+                    <pic:cNvPicPr/>
+                  </pic:nvPicPr>
+                  <pic:blipFill>
+                    <a:blip r:embed="rId27"/>
+                    <a:stretch>
+                      <a:fillRect/>
+                    </a:stretch>
+                  </pic:blipFill>
+                  <pic:spPr>
+                    <a:xfrm>
+                      <a:off x="0" y="0"/>
+                      <a:ext cx="447737" cy="304843"/>
+                    </a:xfrm>
+                    <a:prstGeom prst="rect">
+                      <a:avLst/>
+                    </a:prstGeom>
+                  </pic:spPr>
+                </pic:pic>
+              </a:graphicData>
+            </a:graphic>
+          </wp:inline>
+        </w:drawing>
+      </w:r>
+    </w:p>
+    <w:p/>
+    <w:p/>
+    <w:p>
+      <w:pPr>
+        <w:pStyle w:val="Titre1"/>
+      </w:pPr>
+      <w:bookmarkStart w:id="7" w:name="_Toc106195893"/>
+      <w:r>
+        <w:t xml:space="preserve">VIII/ </w:t>
+      </w:r>
+      <w:r>
+        <w:t>Aide</w:t>
+      </w:r>
+      <w:bookmarkEnd w:id="7"/>
+    </w:p>
+    <w:p/>
+    <w:p>
+      <w:r>
+        <w:t>Cliquer sur aide permet d’ouvrir ce fichier.</w:t>
+      </w:r>
+    </w:p>
+    <w:p>
+      <w:r>
+        <w:drawing>
+          <wp:inline distT="0" distB="0" distL="0" distR="0" wp14:anchorId="1FB05365" wp14:editId="4A7C070F">
+            <wp:extent cx="466790" cy="257211"/>
+            <wp:effectExtent l="0" t="0" r="9525" b="9525"/>
+            <wp:docPr id="8" name="Image 8"/>
+            <wp:cNvGraphicFramePr>
+              <a:graphicFrameLocks xmlns:a="http://schemas.openxmlformats.org/drawingml/2006/main" noChangeAspect="1"/>
+            </wp:cNvGraphicFramePr>
+            <a:graphic xmlns:a="http://schemas.openxmlformats.org/drawingml/2006/main">
+              <a:graphicData uri="http://schemas.openxmlformats.org/drawingml/2006/picture">
+                <pic:pic xmlns:pic="http://schemas.openxmlformats.org/drawingml/2006/picture">
+                  <pic:nvPicPr>
+                    <pic:cNvPr id="1" name=""/>
+                    <pic:cNvPicPr/>
+                  </pic:nvPicPr>
+                  <pic:blipFill>
+                    <a:blip r:embed="rId28"/>
+                    <a:stretch>
+                      <a:fillRect/>
+                    </a:stretch>
+                  </pic:blipFill>
+                  <pic:spPr>
+                    <a:xfrm>
+                      <a:off x="0" y="0"/>
+                      <a:ext cx="466790" cy="257211"/>
+                    </a:xfrm>
+                    <a:prstGeom prst="rect">
+                      <a:avLst/>
+                    </a:prstGeom>
+                  </pic:spPr>
+                </pic:pic>
+              </a:graphicData>
+            </a:graphic>
+          </wp:inline>
+        </w:drawing>
+      </w:r>
+    </w:p>
+    <w:p>
+      <w:pPr>
+        <w:pStyle w:val="Titre1"/>
+      </w:pPr>
+      <w:bookmarkStart w:id="8" w:name="_Toc106195894"/>
+      <w:r>
+        <w:t>IX</w:t>
+      </w:r>
+      <w:r>
+        <w:t>/</w:t>
       </w:r>
       <w:r>
         <w:t>A propos</w:t>
       </w:r>
-      <w:bookmarkEnd w:id="6"/>
+      <w:bookmarkEnd w:id="8"/>
     </w:p>
     <w:p/>
     <w:p>
@@ -1808,7 +2178,7 @@
       </w:r>
     </w:p>
     <w:sectPr>
-      <w:headerReference w:type="default" r:id="rId26"/>
+      <w:headerReference w:type="default" r:id="rId29"/>
       <w:pgSz w:w="11906" w:h="16838"/>
       <w:pgMar w:top="1417" w:right="1417" w:bottom="1417" w:left="1417" w:header="708" w:footer="708" w:gutter="0"/>
       <w:cols w:space="708"/>

</xml_diff>